<commit_message>
#23 Assinatura da declaração de compromisso de honra
</commit_message>
<xml_diff>
--- a/Documentação/Declaração de Compromisso de Honra.docx
+++ b/Documentação/Declaração de Compromisso de Honra.docx
@@ -1,10 +1,10 @@
 
 <file path=word/document.xml><?xml version="1.0" encoding="utf-8"?>
-<w:document xmlns:wpc="http://schemas.microsoft.com/office/word/2010/wordprocessingCanvas" xmlns:cx="http://schemas.microsoft.com/office/drawing/2014/chartex" xmlns:cx1="http://schemas.microsoft.com/office/drawing/2015/9/8/chartex" xmlns:cx2="http://schemas.microsoft.com/office/drawing/2015/10/21/chartex" xmlns:cx3="http://schemas.microsoft.com/office/drawing/2016/5/9/chartex" xmlns:cx4="http://schemas.microsoft.com/office/drawing/2016/5/10/chartex" xmlns:cx5="http://schemas.microsoft.com/office/drawing/2016/5/11/chartex" xmlns:cx6="http://schemas.microsoft.com/office/drawing/2016/5/12/chartex" xmlns:cx7="http://schemas.microsoft.com/office/drawing/2016/5/13/chartex" xmlns:cx8="http://schemas.microsoft.com/office/drawing/2016/5/14/chartex" xmlns:mc="http://schemas.openxmlformats.org/markup-compatibility/2006" xmlns:aink="http://schemas.microsoft.com/office/drawing/2016/ink" xmlns:am3d="http://schemas.microsoft.com/office/drawing/2017/model3d" xmlns:o="urn:schemas-microsoft-com:office:office" xmlns:r="http://schemas.openxmlformats.org/officeDocument/2006/relationships" xmlns:m="http://schemas.openxmlformats.org/officeDocument/2006/math" xmlns:v="urn:schemas-microsoft-com:vml" xmlns:wp14="http://schemas.microsoft.com/office/word/2010/wordprocessingDrawing" xmlns:wp="http://schemas.openxmlformats.org/drawingml/2006/wordprocessingDrawing" xmlns:w10="urn:schemas-microsoft-com:office:word" xmlns:w="http://schemas.openxmlformats.org/wordprocessingml/2006/main" xmlns:w14="http://schemas.microsoft.com/office/word/2010/wordml" xmlns:w15="http://schemas.microsoft.com/office/word/2012/wordml" xmlns:w16cex="http://schemas.microsoft.com/office/word/2018/wordml/cex" xmlns:w16cid="http://schemas.microsoft.com/office/word/2016/wordml/cid" xmlns:w16="http://schemas.microsoft.com/office/word/2018/wordml" xmlns:w16sdtdh="http://schemas.microsoft.com/office/word/2020/wordml/sdtdatahash" xmlns:w16se="http://schemas.microsoft.com/office/word/2015/wordml/symex" xmlns:wpg="http://schemas.microsoft.com/office/word/2010/wordprocessingGroup" xmlns:wpi="http://schemas.microsoft.com/office/word/2010/wordprocessingInk" xmlns:wne="http://schemas.microsoft.com/office/word/2006/wordml" xmlns:wps="http://schemas.microsoft.com/office/word/2010/wordprocessingShape" mc:Ignorable="w14 w15 w16se w16cid w16 w16cex w16sdtdh wp14">
+<w:document xmlns:wpc="http://schemas.microsoft.com/office/word/2010/wordprocessingCanvas" xmlns:cx="http://schemas.microsoft.com/office/drawing/2014/chartex" xmlns:cx1="http://schemas.microsoft.com/office/drawing/2015/9/8/chartex" xmlns:cx2="http://schemas.microsoft.com/office/drawing/2015/10/21/chartex" xmlns:cx3="http://schemas.microsoft.com/office/drawing/2016/5/9/chartex" xmlns:cx4="http://schemas.microsoft.com/office/drawing/2016/5/10/chartex" xmlns:cx5="http://schemas.microsoft.com/office/drawing/2016/5/11/chartex" xmlns:cx6="http://schemas.microsoft.com/office/drawing/2016/5/12/chartex" xmlns:cx7="http://schemas.microsoft.com/office/drawing/2016/5/13/chartex" xmlns:cx8="http://schemas.microsoft.com/office/drawing/2016/5/14/chartex" xmlns:mc="http://schemas.openxmlformats.org/markup-compatibility/2006" xmlns:aink="http://schemas.microsoft.com/office/drawing/2016/ink" xmlns:am3d="http://schemas.microsoft.com/office/drawing/2017/model3d" xmlns:o="urn:schemas-microsoft-com:office:office" xmlns:oel="http://schemas.microsoft.com/office/2019/extlst" xmlns:r="http://schemas.openxmlformats.org/officeDocument/2006/relationships" xmlns:m="http://schemas.openxmlformats.org/officeDocument/2006/math" xmlns:v="urn:schemas-microsoft-com:vml" xmlns:wp14="http://schemas.microsoft.com/office/word/2010/wordprocessingDrawing" xmlns:wp="http://schemas.openxmlformats.org/drawingml/2006/wordprocessingDrawing" xmlns:w10="urn:schemas-microsoft-com:office:word" xmlns:w="http://schemas.openxmlformats.org/wordprocessingml/2006/main" xmlns:w14="http://schemas.microsoft.com/office/word/2010/wordml" xmlns:w15="http://schemas.microsoft.com/office/word/2012/wordml" xmlns:w16cex="http://schemas.microsoft.com/office/word/2018/wordml/cex" xmlns:w16cid="http://schemas.microsoft.com/office/word/2016/wordml/cid" xmlns:w16="http://schemas.microsoft.com/office/word/2018/wordml" xmlns:w16sdtdh="http://schemas.microsoft.com/office/word/2020/wordml/sdtdatahash" xmlns:w16se="http://schemas.microsoft.com/office/word/2015/wordml/symex" xmlns:wpg="http://schemas.microsoft.com/office/word/2010/wordprocessingGroup" xmlns:wpi="http://schemas.microsoft.com/office/word/2010/wordprocessingInk" xmlns:wne="http://schemas.microsoft.com/office/word/2006/wordml" xmlns:wps="http://schemas.microsoft.com/office/word/2010/wordprocessingShape" mc:Ignorable="w14 w15 w16se w16cid w16 w16cex w16sdtdh wp14">
   <w:body>
     <w:p>
       <w:pPr>
-        <w:pStyle w:val="Ttulo"/>
+        <w:pStyle w:val="Title"/>
         <w:jc w:val="center"/>
         <w:rPr>
           <w:sz w:val="72"/>
@@ -161,6 +161,77 @@
           <w:szCs w:val="24"/>
         </w:rPr>
         <w:t>André Teixeira, nº 1190384</w:t>
+      </w:r>
+      <w:r>
+        <w:rPr>
+          <w:sz w:val="24"/>
+          <w:szCs w:val="24"/>
+        </w:rPr>
+        <w:t xml:space="preserve"> </w:t>
+      </w:r>
+    </w:p>
+    <w:p>
+      <w:pPr>
+        <w:rPr>
+          <w:sz w:val="24"/>
+          <w:szCs w:val="24"/>
+        </w:rPr>
+      </w:pPr>
+    </w:p>
+    <w:p>
+      <w:pPr>
+        <w:rPr>
+          <w:sz w:val="24"/>
+          <w:szCs w:val="24"/>
+        </w:rPr>
+      </w:pPr>
+    </w:p>
+    <w:p>
+      <w:pPr>
+        <w:rPr>
+          <w:sz w:val="24"/>
+          <w:szCs w:val="24"/>
+        </w:rPr>
+      </w:pPr>
+      <w:r>
+        <w:rPr>
+          <w:noProof/>
+        </w:rPr>
+        <w:drawing>
+          <wp:inline distT="0" distB="0" distL="0" distR="0" wp14:anchorId="38AA223C" wp14:editId="48E27F36">
+            <wp:extent cx="2333625" cy="1131687"/>
+            <wp:effectExtent l="0" t="0" r="0" b="0"/>
+            <wp:docPr id="1" name="Picture 1" descr="A picture containing text, whiteboard&#10;&#10;Description automatically generated"/>
+            <wp:cNvGraphicFramePr>
+              <a:graphicFrameLocks xmlns:a="http://schemas.openxmlformats.org/drawingml/2006/main" noChangeAspect="1"/>
+            </wp:cNvGraphicFramePr>
+            <a:graphic xmlns:a="http://schemas.openxmlformats.org/drawingml/2006/main">
+              <a:graphicData uri="http://schemas.openxmlformats.org/drawingml/2006/picture">
+                <pic:pic xmlns:pic="http://schemas.openxmlformats.org/drawingml/2006/picture">
+                  <pic:nvPicPr>
+                    <pic:cNvPr id="1" name="Picture 1" descr="A picture containing text, whiteboard&#10;&#10;Description automatically generated"/>
+                    <pic:cNvPicPr/>
+                  </pic:nvPicPr>
+                  <pic:blipFill>
+                    <a:blip r:embed="rId4"/>
+                    <a:stretch>
+                      <a:fillRect/>
+                    </a:stretch>
+                  </pic:blipFill>
+                  <pic:spPr>
+                    <a:xfrm>
+                      <a:off x="0" y="0"/>
+                      <a:ext cx="2333625" cy="1131687"/>
+                    </a:xfrm>
+                    <a:prstGeom prst="rect">
+                      <a:avLst/>
+                    </a:prstGeom>
+                  </pic:spPr>
+                </pic:pic>
+              </a:graphicData>
+            </a:graphic>
+          </wp:inline>
+        </w:drawing>
       </w:r>
     </w:p>
     <w:sectPr>
@@ -572,13 +643,13 @@
     <w:name w:val="Normal"/>
     <w:qFormat/>
   </w:style>
-  <w:style w:type="character" w:default="1" w:styleId="Tipodeletrapredefinidodopargrafo">
+  <w:style w:type="character" w:default="1" w:styleId="DefaultParagraphFont">
     <w:name w:val="Default Paragraph Font"/>
     <w:uiPriority w:val="1"/>
     <w:semiHidden/>
     <w:unhideWhenUsed/>
   </w:style>
-  <w:style w:type="table" w:default="1" w:styleId="Tabelanormal">
+  <w:style w:type="table" w:default="1" w:styleId="TableNormal">
     <w:name w:val="Normal Table"/>
     <w:uiPriority w:val="99"/>
     <w:semiHidden/>
@@ -593,17 +664,17 @@
       </w:tblCellMar>
     </w:tblPr>
   </w:style>
-  <w:style w:type="numbering" w:default="1" w:styleId="Semlista">
+  <w:style w:type="numbering" w:default="1" w:styleId="NoList">
     <w:name w:val="No List"/>
     <w:uiPriority w:val="99"/>
     <w:semiHidden/>
     <w:unhideWhenUsed/>
   </w:style>
-  <w:style w:type="paragraph" w:styleId="Subttulo">
+  <w:style w:type="paragraph" w:styleId="Subtitle">
     <w:name w:val="Subtitle"/>
     <w:basedOn w:val="Normal"/>
     <w:next w:val="Normal"/>
-    <w:link w:val="SubttuloCarter"/>
+    <w:link w:val="SubtitleChar"/>
     <w:uiPriority w:val="11"/>
     <w:qFormat/>
     <w:rsid w:val="00510696"/>
@@ -618,10 +689,10 @@
       <w:spacing w:val="15"/>
     </w:rPr>
   </w:style>
-  <w:style w:type="character" w:customStyle="1" w:styleId="SubttuloCarter">
-    <w:name w:val="Subtítulo Caráter"/>
-    <w:basedOn w:val="Tipodeletrapredefinidodopargrafo"/>
-    <w:link w:val="Subttulo"/>
+  <w:style w:type="character" w:customStyle="1" w:styleId="SubtitleChar">
+    <w:name w:val="Subtitle Char"/>
+    <w:basedOn w:val="DefaultParagraphFont"/>
+    <w:link w:val="Subtitle"/>
     <w:uiPriority w:val="11"/>
     <w:rsid w:val="00510696"/>
     <w:rPr>
@@ -630,11 +701,11 @@
       <w:spacing w:val="15"/>
     </w:rPr>
   </w:style>
-  <w:style w:type="paragraph" w:styleId="Ttulo">
+  <w:style w:type="paragraph" w:styleId="Title">
     <w:name w:val="Title"/>
     <w:basedOn w:val="Normal"/>
     <w:next w:val="Normal"/>
-    <w:link w:val="TtuloCarter"/>
+    <w:link w:val="TitleChar"/>
     <w:uiPriority w:val="10"/>
     <w:qFormat/>
     <w:rsid w:val="00510696"/>
@@ -650,10 +721,10 @@
       <w:szCs w:val="56"/>
     </w:rPr>
   </w:style>
-  <w:style w:type="character" w:customStyle="1" w:styleId="TtuloCarter">
-    <w:name w:val="Título Caráter"/>
-    <w:basedOn w:val="Tipodeletrapredefinidodopargrafo"/>
-    <w:link w:val="Ttulo"/>
+  <w:style w:type="character" w:customStyle="1" w:styleId="TitleChar">
+    <w:name w:val="Title Char"/>
+    <w:basedOn w:val="DefaultParagraphFont"/>
+    <w:link w:val="Title"/>
     <w:uiPriority w:val="10"/>
     <w:rsid w:val="00510696"/>
     <w:rPr>
@@ -662,6 +733,29 @@
       <w:kern w:val="28"/>
       <w:sz w:val="56"/>
       <w:szCs w:val="56"/>
+    </w:rPr>
+  </w:style>
+  <w:style w:type="character" w:styleId="Hyperlink">
+    <w:name w:val="Hyperlink"/>
+    <w:basedOn w:val="DefaultParagraphFont"/>
+    <w:uiPriority w:val="99"/>
+    <w:unhideWhenUsed/>
+    <w:rsid w:val="00A62E9D"/>
+    <w:rPr>
+      <w:color w:val="0563C1" w:themeColor="hyperlink"/>
+      <w:u w:val="single"/>
+    </w:rPr>
+  </w:style>
+  <w:style w:type="character" w:styleId="UnresolvedMention">
+    <w:name w:val="Unresolved Mention"/>
+    <w:basedOn w:val="DefaultParagraphFont"/>
+    <w:uiPriority w:val="99"/>
+    <w:semiHidden/>
+    <w:unhideWhenUsed/>
+    <w:rsid w:val="00A62E9D"/>
+    <w:rPr>
+      <w:color w:val="605E5C"/>
+      <w:shd w:val="clear" w:color="auto" w:fill="E1DFDD"/>
     </w:rPr>
   </w:style>
 </w:styles>

</xml_diff>

<commit_message>
Declaracao de compromisso de honra
</commit_message>
<xml_diff>
--- a/Documentação/Declaração de Compromisso de Honra.docx
+++ b/Documentação/Declaração de Compromisso de Honra.docx
@@ -193,6 +193,76 @@
           <w:szCs w:val="24"/>
         </w:rPr>
       </w:pPr>
+      <w:r>
+        <w:rPr>
+          <w:noProof/>
+          <w:sz w:val="24"/>
+          <w:szCs w:val="24"/>
+        </w:rPr>
+        <w:drawing>
+          <wp:anchor distT="0" distB="0" distL="114300" distR="114300" simplePos="0" relativeHeight="251658240" behindDoc="0" locked="0" layoutInCell="1" allowOverlap="1" wp14:anchorId="16525AC3" wp14:editId="178249AD">
+            <wp:simplePos x="0" y="0"/>
+            <wp:positionH relativeFrom="margin">
+              <wp:align>left</wp:align>
+            </wp:positionH>
+            <wp:positionV relativeFrom="paragraph">
+              <wp:posOffset>1135380</wp:posOffset>
+            </wp:positionV>
+            <wp:extent cx="2333625" cy="1414145"/>
+            <wp:effectExtent l="0" t="0" r="9525" b="0"/>
+            <wp:wrapThrough wrapText="bothSides">
+              <wp:wrapPolygon edited="0">
+                <wp:start x="0" y="0"/>
+                <wp:lineTo x="0" y="21241"/>
+                <wp:lineTo x="21512" y="21241"/>
+                <wp:lineTo x="21512" y="0"/>
+                <wp:lineTo x="0" y="0"/>
+              </wp:wrapPolygon>
+            </wp:wrapThrough>
+            <wp:docPr id="4" name="Imagem 4" descr="Uma imagem com texto, documento&#10;&#10;Descrição gerada automaticamente"/>
+            <wp:cNvGraphicFramePr>
+              <a:graphicFrameLocks xmlns:a="http://schemas.openxmlformats.org/drawingml/2006/main" noChangeAspect="1"/>
+            </wp:cNvGraphicFramePr>
+            <a:graphic xmlns:a="http://schemas.openxmlformats.org/drawingml/2006/main">
+              <a:graphicData uri="http://schemas.openxmlformats.org/drawingml/2006/picture">
+                <pic:pic xmlns:pic="http://schemas.openxmlformats.org/drawingml/2006/picture">
+                  <pic:nvPicPr>
+                    <pic:cNvPr id="4" name="Imagem 4" descr="Uma imagem com texto, documento&#10;&#10;Descrição gerada automaticamente"/>
+                    <pic:cNvPicPr/>
+                  </pic:nvPicPr>
+                  <pic:blipFill>
+                    <a:blip r:embed="rId4">
+                      <a:extLst>
+                        <a:ext uri="{28A0092B-C50C-407E-A947-70E740481C1C}">
+                          <a14:useLocalDpi xmlns:a14="http://schemas.microsoft.com/office/drawing/2010/main" val="0"/>
+                        </a:ext>
+                      </a:extLst>
+                    </a:blip>
+                    <a:stretch>
+                      <a:fillRect/>
+                    </a:stretch>
+                  </pic:blipFill>
+                  <pic:spPr>
+                    <a:xfrm>
+                      <a:off x="0" y="0"/>
+                      <a:ext cx="2333625" cy="1414145"/>
+                    </a:xfrm>
+                    <a:prstGeom prst="rect">
+                      <a:avLst/>
+                    </a:prstGeom>
+                  </pic:spPr>
+                </pic:pic>
+              </a:graphicData>
+            </a:graphic>
+            <wp14:sizeRelH relativeFrom="margin">
+              <wp14:pctWidth>0</wp14:pctWidth>
+            </wp14:sizeRelH>
+            <wp14:sizeRelV relativeFrom="margin">
+              <wp14:pctHeight>0</wp14:pctHeight>
+            </wp14:sizeRelV>
+          </wp:anchor>
+        </w:drawing>
+      </w:r>
       <w:r>
         <w:rPr>
           <w:noProof/>
@@ -213,7 +283,7 @@
                     <pic:cNvPicPr/>
                   </pic:nvPicPr>
                   <pic:blipFill>
-                    <a:blip r:embed="rId4"/>
+                    <a:blip r:embed="rId5"/>
                     <a:stretch>
                       <a:fillRect/>
                     </a:stretch>
@@ -255,7 +325,7 @@
                     <pic:cNvPicPr/>
                   </pic:nvPicPr>
                   <pic:blipFill>
-                    <a:blip r:embed="rId5" cstate="print">
+                    <a:blip r:embed="rId6" cstate="print">
                       <a:extLst>
                         <a:ext uri="{28A0092B-C50C-407E-A947-70E740481C1C}">
                           <a14:useLocalDpi xmlns:a14="http://schemas.microsoft.com/office/drawing/2010/main" val="0"/>

</xml_diff>